<commit_message>
fully implement receipts template and update documentation
</commit_message>
<xml_diff>
--- a/LIN, Lee - AS91896 Student Assessment (2PAD - 91896).docx
+++ b/LIN, Lee - AS91896 Student Assessment (2PAD - 91896).docx
@@ -4090,7 +4090,21 @@
         <w:rPr>
           <w:rFonts w:ascii="Arial" w:hAnsi="Arial" w:cs="Arial"/>
         </w:rPr>
-        <w:t>Your program must be in GUI format using tkinter.</w:t>
+        <w:t xml:space="preserve">Your program must be in GUI format using </w:t>
+      </w:r>
+      <w:proofErr w:type="spellStart"/>
+      <w:r>
+        <w:rPr>
+          <w:rFonts w:ascii="Arial" w:hAnsi="Arial" w:cs="Arial"/>
+        </w:rPr>
+        <w:t>tkinter</w:t>
+      </w:r>
+      <w:proofErr w:type="spellEnd"/>
+      <w:r>
+        <w:rPr>
+          <w:rFonts w:ascii="Arial" w:hAnsi="Arial" w:cs="Arial"/>
+        </w:rPr>
+        <w:t>.</w:t>
       </w:r>
     </w:p>
     <w:p>
@@ -4134,11 +4148,19 @@
           <w:rFonts w:ascii="Arial" w:hAnsi="Arial" w:cs="Arial"/>
         </w:rPr>
       </w:pPr>
-      <w:r>
-        <w:rPr>
-          <w:rFonts w:ascii="Arial" w:hAnsi="Arial" w:cs="Arial"/>
-        </w:rPr>
-        <w:t>Your must create objects and to use data file handling</w:t>
+      <w:proofErr w:type="spellStart"/>
+      <w:r>
+        <w:rPr>
+          <w:rFonts w:ascii="Arial" w:hAnsi="Arial" w:cs="Arial"/>
+        </w:rPr>
+        <w:t>Your</w:t>
+      </w:r>
+      <w:proofErr w:type="spellEnd"/>
+      <w:r>
+        <w:rPr>
+          <w:rFonts w:ascii="Arial" w:hAnsi="Arial" w:cs="Arial"/>
+        </w:rPr>
+        <w:t xml:space="preserve"> must create objects and to use data file handling</w:t>
       </w:r>
     </w:p>
     <w:p>
@@ -6423,13 +6445,23 @@
         </w:rPr>
         <w:t xml:space="preserve">handed in </w:t>
       </w:r>
+      <w:proofErr w:type="spellStart"/>
       <w:r>
         <w:rPr>
           <w:rFonts w:ascii="Arial" w:hAnsi="Arial" w:cs="Arial"/>
           <w:b/>
           <w:bCs/>
         </w:rPr>
-        <w:t xml:space="preserve">Stuwrite/2PAD/91896 Assessment Folder. </w:t>
+        <w:t>Stuwrite</w:t>
+      </w:r>
+      <w:proofErr w:type="spellEnd"/>
+      <w:r>
+        <w:rPr>
+          <w:rFonts w:ascii="Arial" w:hAnsi="Arial" w:cs="Arial"/>
+          <w:b/>
+          <w:bCs/>
+        </w:rPr>
+        <w:t xml:space="preserve">/2PAD/91896 Assessment Folder. </w:t>
       </w:r>
     </w:p>
     <w:p>
@@ -6453,1298 +6485,6 @@
         </w:rPr>
         <w:t xml:space="preserve">: </w:t>
       </w:r>
-    </w:p>
-    <w:p>
-      <w:pPr>
-        <w:pStyle w:val="NoSpacing"/>
-        <w:rPr>
-          <w:rFonts w:ascii="Arial" w:eastAsia="Arial" w:hAnsi="Arial" w:cs="Arial"/>
-          <w:b/>
-        </w:rPr>
-      </w:pPr>
-      <w:r>
-        <w:rPr>
-          <w:rFonts w:ascii="Arial" w:hAnsi="Arial" w:cs="Arial"/>
-        </w:rPr>
-        <w:lastRenderedPageBreak/>
-        <w:t xml:space="preserve">Before handing in </w:t>
-      </w:r>
-      <w:r>
-        <w:rPr>
-          <w:rFonts w:ascii="Arial" w:hAnsi="Arial" w:cs="Arial"/>
-        </w:rPr>
-        <w:t>self-mark</w:t>
-      </w:r>
-      <w:r>
-        <w:rPr>
-          <w:rFonts w:ascii="Arial" w:hAnsi="Arial" w:cs="Arial"/>
-        </w:rPr>
-        <w:t xml:space="preserve"> your assessment </w:t>
-      </w:r>
-      <w:r>
-        <w:rPr>
-          <w:rFonts w:ascii="Arial" w:hAnsi="Arial" w:cs="Arial"/>
-        </w:rPr>
-        <w:t>and see if you have handed in everything that is required for this standard</w:t>
-      </w:r>
-      <w:r>
-        <w:rPr>
-          <w:rFonts w:ascii="Arial" w:hAnsi="Arial" w:cs="Arial"/>
-        </w:rPr>
-        <w:t xml:space="preserve">. </w:t>
-      </w:r>
-      <w:r>
-        <w:rPr>
-          <w:rFonts w:ascii="Arial" w:hAnsi="Arial" w:cs="Arial"/>
-          <w:highlight w:val="yellow"/>
-        </w:rPr>
-        <w:t>Ensure that the program works on more than one computer.</w:t>
-      </w:r>
-      <w:r>
-        <w:rPr>
-          <w:rFonts w:ascii="Arial" w:eastAsia="Arial" w:hAnsi="Arial" w:cs="Arial"/>
-          <w:b/>
-        </w:rPr>
-        <w:tab/>
-      </w:r>
-      <w:r>
-        <w:rPr>
-          <w:rFonts w:ascii="Arial" w:eastAsia="Arial" w:hAnsi="Arial" w:cs="Arial"/>
-          <w:b/>
-        </w:rPr>
-        <w:tab/>
-      </w:r>
-      <w:r>
-        <w:rPr>
-          <w:rFonts w:ascii="Arial" w:eastAsia="Arial" w:hAnsi="Arial" w:cs="Arial"/>
-          <w:b/>
-        </w:rPr>
-        <w:tab/>
-      </w:r>
-      <w:r>
-        <w:rPr>
-          <w:rFonts w:ascii="Arial" w:eastAsia="Arial" w:hAnsi="Arial" w:cs="Arial"/>
-          <w:b/>
-        </w:rPr>
-        <w:tab/>
-      </w:r>
-      <w:r>
-        <w:rPr>
-          <w:rFonts w:ascii="Arial" w:eastAsia="Arial" w:hAnsi="Arial" w:cs="Arial"/>
-          <w:b/>
-        </w:rPr>
-        <w:tab/>
-      </w:r>
-      <w:r>
-        <w:rPr>
-          <w:rFonts w:ascii="Arial" w:eastAsia="Arial" w:hAnsi="Arial" w:cs="Arial"/>
-          <w:b/>
-        </w:rPr>
-        <w:tab/>
-      </w:r>
-      <w:r>
-        <w:rPr>
-          <w:rFonts w:ascii="Arial" w:eastAsia="Arial" w:hAnsi="Arial" w:cs="Arial"/>
-          <w:b/>
-        </w:rPr>
-        <w:tab/>
-      </w:r>
-    </w:p>
-    <w:p>
-      <w:pPr>
-        <w:pStyle w:val="NoSpacing"/>
-        <w:rPr>
-          <w:rFonts w:ascii="Arial" w:eastAsia="Arial" w:hAnsi="Arial" w:cs="Arial"/>
-          <w:b/>
-        </w:rPr>
-      </w:pPr>
-      <w:r>
-        <w:rPr>
-          <w:rFonts w:ascii="Arial" w:eastAsia="Arial" w:hAnsi="Arial" w:cs="Arial"/>
-          <w:b/>
-        </w:rPr>
-        <w:t>Decomposition Table (20/04/2025):</w:t>
-      </w:r>
-      <w:r>
-        <w:rPr>
-          <w:rFonts w:ascii="Arial" w:eastAsia="Arial" w:hAnsi="Arial" w:cs="Arial"/>
-          <w:b/>
-        </w:rPr>
-        <w:tab/>
-      </w:r>
-      <w:r>
-        <w:rPr>
-          <w:rFonts w:ascii="Arial" w:eastAsia="Arial" w:hAnsi="Arial" w:cs="Arial"/>
-          <w:b/>
-        </w:rPr>
-        <w:tab/>
-      </w:r>
-    </w:p>
-    <w:tbl>
-      <w:tblPr>
-        <w:tblW w:w="0" w:type="auto"/>
-        <w:tblCellMar>
-          <w:top w:w="15" w:type="dxa"/>
-          <w:left w:w="15" w:type="dxa"/>
-          <w:bottom w:w="15" w:type="dxa"/>
-          <w:right w:w="15" w:type="dxa"/>
-        </w:tblCellMar>
-        <w:tblLook w:val="04A0" w:firstRow="1" w:lastRow="0" w:firstColumn="1" w:lastColumn="0" w:noHBand="0" w:noVBand="1"/>
-      </w:tblPr>
-      <w:tblGrid>
-        <w:gridCol w:w="556"/>
-        <w:gridCol w:w="1378"/>
-        <w:gridCol w:w="2122"/>
-        <w:gridCol w:w="4880"/>
-      </w:tblGrid>
-      <w:tr>
-        <w:trPr>
-          <w:trHeight w:val="600"/>
-        </w:trPr>
-        <w:tc>
-          <w:tcPr>
-            <w:tcW w:w="0" w:type="auto"/>
-            <w:vMerge w:val="restart"/>
-            <w:tcBorders>
-              <w:top w:val="single" w:sz="8" w:space="0" w:color="000000"/>
-              <w:left w:val="single" w:sz="8" w:space="0" w:color="000000"/>
-              <w:bottom w:val="single" w:sz="8" w:space="0" w:color="000000"/>
-              <w:right w:val="single" w:sz="8" w:space="0" w:color="000000"/>
-            </w:tcBorders>
-            <w:tcMar>
-              <w:top w:w="100" w:type="dxa"/>
-              <w:left w:w="100" w:type="dxa"/>
-              <w:bottom w:w="100" w:type="dxa"/>
-              <w:right w:w="100" w:type="dxa"/>
-            </w:tcMar>
-            <w:hideMark/>
-          </w:tcPr>
-          <w:p>
-            <w:pPr>
-              <w:pStyle w:val="NoSpacing"/>
-              <w:rPr>
-                <w:rFonts w:ascii="Arial" w:eastAsia="Arial" w:hAnsi="Arial" w:cs="Arial"/>
-                <w:b/>
-              </w:rPr>
-            </w:pPr>
-            <w:r>
-              <w:rPr>
-                <w:rFonts w:ascii="Arial" w:eastAsia="Arial" w:hAnsi="Arial" w:cs="Arial"/>
-                <w:b/>
-              </w:rPr>
-              <w:t>GUI</w:t>
-            </w:r>
-          </w:p>
-        </w:tc>
-        <w:tc>
-          <w:tcPr>
-            <w:tcW w:w="0" w:type="auto"/>
-            <w:tcBorders>
-              <w:top w:val="single" w:sz="8" w:space="0" w:color="000000"/>
-              <w:left w:val="single" w:sz="8" w:space="0" w:color="000000"/>
-              <w:bottom w:val="single" w:sz="8" w:space="0" w:color="000000"/>
-              <w:right w:val="single" w:sz="8" w:space="0" w:color="000000"/>
-            </w:tcBorders>
-            <w:tcMar>
-              <w:top w:w="100" w:type="dxa"/>
-              <w:left w:w="100" w:type="dxa"/>
-              <w:bottom w:w="100" w:type="dxa"/>
-              <w:right w:w="100" w:type="dxa"/>
-            </w:tcMar>
-            <w:hideMark/>
-          </w:tcPr>
-          <w:p>
-            <w:pPr>
-              <w:pStyle w:val="NoSpacing"/>
-              <w:rPr>
-                <w:rFonts w:ascii="Arial" w:eastAsia="Arial" w:hAnsi="Arial" w:cs="Arial"/>
-                <w:b/>
-              </w:rPr>
-            </w:pPr>
-            <w:r>
-              <w:rPr>
-                <w:rFonts w:ascii="Arial" w:eastAsia="Arial" w:hAnsi="Arial" w:cs="Arial"/>
-                <w:b/>
-              </w:rPr>
-              <w:t>Window</w:t>
-            </w:r>
-          </w:p>
-        </w:tc>
-        <w:tc>
-          <w:tcPr>
-            <w:tcW w:w="0" w:type="auto"/>
-            <w:tcBorders>
-              <w:top w:val="single" w:sz="8" w:space="0" w:color="000000"/>
-              <w:left w:val="single" w:sz="8" w:space="0" w:color="000000"/>
-              <w:bottom w:val="single" w:sz="8" w:space="0" w:color="000000"/>
-              <w:right w:val="single" w:sz="8" w:space="0" w:color="000000"/>
-            </w:tcBorders>
-            <w:tcMar>
-              <w:top w:w="100" w:type="dxa"/>
-              <w:left w:w="100" w:type="dxa"/>
-              <w:bottom w:w="100" w:type="dxa"/>
-              <w:right w:w="100" w:type="dxa"/>
-            </w:tcMar>
-            <w:hideMark/>
-          </w:tcPr>
-          <w:p>
-            <w:pPr>
-              <w:pStyle w:val="NoSpacing"/>
-              <w:rPr>
-                <w:rFonts w:ascii="Arial" w:eastAsia="Arial" w:hAnsi="Arial" w:cs="Arial"/>
-                <w:b/>
-              </w:rPr>
-            </w:pPr>
-            <w:r>
-              <w:rPr>
-                <w:rFonts w:ascii="Arial" w:eastAsia="Arial" w:hAnsi="Arial" w:cs="Arial"/>
-                <w:b/>
-              </w:rPr>
-              <w:t>Button Layout</w:t>
-            </w:r>
-          </w:p>
-          <w:p>
-            <w:pPr>
-              <w:pStyle w:val="NoSpacing"/>
-              <w:rPr>
-                <w:rFonts w:ascii="Arial" w:eastAsia="Arial" w:hAnsi="Arial" w:cs="Arial"/>
-                <w:b/>
-              </w:rPr>
-            </w:pPr>
-            <w:r>
-              <w:rPr>
-                <w:rFonts w:ascii="Arial" w:eastAsia="Arial" w:hAnsi="Arial" w:cs="Arial"/>
-                <w:b/>
-              </w:rPr>
-              <w:t>Colour</w:t>
-            </w:r>
-          </w:p>
-          <w:p>
-            <w:pPr>
-              <w:pStyle w:val="NoSpacing"/>
-              <w:rPr>
-                <w:rFonts w:ascii="Arial" w:eastAsia="Arial" w:hAnsi="Arial" w:cs="Arial"/>
-                <w:b/>
-              </w:rPr>
-            </w:pPr>
-            <w:r>
-              <w:rPr>
-                <w:rFonts w:ascii="Arial" w:eastAsia="Arial" w:hAnsi="Arial" w:cs="Arial"/>
-                <w:b/>
-              </w:rPr>
-              <w:t>Size (Length, Width)</w:t>
-            </w:r>
-          </w:p>
-          <w:p>
-            <w:pPr>
-              <w:pStyle w:val="NoSpacing"/>
-              <w:rPr>
-                <w:rFonts w:ascii="Arial" w:eastAsia="Arial" w:hAnsi="Arial" w:cs="Arial"/>
-                <w:b/>
-              </w:rPr>
-            </w:pPr>
-            <w:r>
-              <w:rPr>
-                <w:rFonts w:ascii="Arial" w:eastAsia="Arial" w:hAnsi="Arial" w:cs="Arial"/>
-                <w:b/>
-              </w:rPr>
-              <w:t>Icons</w:t>
-            </w:r>
-          </w:p>
-          <w:p>
-            <w:pPr>
-              <w:pStyle w:val="NoSpacing"/>
-              <w:rPr>
-                <w:rFonts w:ascii="Arial" w:eastAsia="Arial" w:hAnsi="Arial" w:cs="Arial"/>
-                <w:b/>
-              </w:rPr>
-            </w:pPr>
-            <w:r>
-              <w:rPr>
-                <w:rFonts w:ascii="Arial" w:eastAsia="Arial" w:hAnsi="Arial" w:cs="Arial"/>
-                <w:b/>
-              </w:rPr>
-              <w:t>Illustrations</w:t>
-            </w:r>
-          </w:p>
-          <w:p>
-            <w:pPr>
-              <w:pStyle w:val="NoSpacing"/>
-              <w:rPr>
-                <w:rFonts w:ascii="Arial" w:eastAsia="Arial" w:hAnsi="Arial" w:cs="Arial"/>
-                <w:b/>
-              </w:rPr>
-            </w:pPr>
-            <w:r>
-              <w:rPr>
-                <w:rFonts w:ascii="Arial" w:eastAsia="Arial" w:hAnsi="Arial" w:cs="Arial"/>
-                <w:b/>
-              </w:rPr>
-              <w:t>Frame</w:t>
-            </w:r>
-          </w:p>
-        </w:tc>
-        <w:tc>
-          <w:tcPr>
-            <w:tcW w:w="0" w:type="auto"/>
-            <w:tcBorders>
-              <w:top w:val="single" w:sz="8" w:space="0" w:color="000000"/>
-              <w:left w:val="single" w:sz="8" w:space="0" w:color="000000"/>
-              <w:bottom w:val="single" w:sz="8" w:space="0" w:color="000000"/>
-              <w:right w:val="single" w:sz="8" w:space="0" w:color="000000"/>
-            </w:tcBorders>
-            <w:tcMar>
-              <w:top w:w="100" w:type="dxa"/>
-              <w:left w:w="100" w:type="dxa"/>
-              <w:bottom w:w="100" w:type="dxa"/>
-              <w:right w:w="100" w:type="dxa"/>
-            </w:tcMar>
-            <w:hideMark/>
-          </w:tcPr>
-          <w:p>
-            <w:pPr>
-              <w:pStyle w:val="NoSpacing"/>
-              <w:rPr>
-                <w:rFonts w:ascii="Arial" w:eastAsia="Arial" w:hAnsi="Arial" w:cs="Arial"/>
-                <w:b/>
-              </w:rPr>
-            </w:pPr>
-            <w:r>
-              <w:rPr>
-                <w:rFonts w:ascii="Arial" w:eastAsia="Arial" w:hAnsi="Arial" w:cs="Arial"/>
-                <w:b/>
-              </w:rPr>
-              <w:t>Left, Right, Center</w:t>
-            </w:r>
-          </w:p>
-          <w:p>
-            <w:pPr>
-              <w:pStyle w:val="NoSpacing"/>
-              <w:rPr>
-                <w:rFonts w:ascii="Arial" w:eastAsia="Arial" w:hAnsi="Arial" w:cs="Arial"/>
-                <w:b/>
-              </w:rPr>
-            </w:pPr>
-            <w:r>
-              <w:rPr>
-                <w:rFonts w:ascii="Arial" w:eastAsia="Arial" w:hAnsi="Arial" w:cs="Arial"/>
-                <w:b/>
-              </w:rPr>
-              <w:t>800x600, 1024x840</w:t>
-            </w:r>
-          </w:p>
-          <w:p>
-            <w:pPr>
-              <w:pStyle w:val="NoSpacing"/>
-              <w:rPr>
-                <w:rFonts w:ascii="Arial" w:eastAsia="Arial" w:hAnsi="Arial" w:cs="Arial"/>
-                <w:b/>
-              </w:rPr>
-            </w:pPr>
-            <w:r>
-              <w:rPr>
-                <w:rFonts w:ascii="Arial" w:eastAsia="Arial" w:hAnsi="Arial" w:cs="Arial"/>
-                <w:b/>
-              </w:rPr>
-              <w:t>Party Icon</w:t>
-            </w:r>
-          </w:p>
-          <w:p>
-            <w:pPr>
-              <w:pStyle w:val="NoSpacing"/>
-              <w:rPr>
-                <w:rFonts w:ascii="Arial" w:eastAsia="Arial" w:hAnsi="Arial" w:cs="Arial"/>
-                <w:b/>
-              </w:rPr>
-            </w:pPr>
-            <w:r>
-              <w:rPr>
-                <w:rFonts w:ascii="Arial" w:eastAsia="Arial" w:hAnsi="Arial" w:cs="Arial"/>
-                <w:b/>
-              </w:rPr>
-              <w:t>Party related images (e.g. balloons, candles, etc.)</w:t>
-            </w:r>
-          </w:p>
-        </w:tc>
-      </w:tr>
-      <w:tr>
-        <w:trPr>
-          <w:trHeight w:val="420"/>
-        </w:trPr>
-        <w:tc>
-          <w:tcPr>
-            <w:tcW w:w="0" w:type="auto"/>
-            <w:vMerge/>
-            <w:tcBorders>
-              <w:top w:val="single" w:sz="8" w:space="0" w:color="000000"/>
-              <w:left w:val="single" w:sz="8" w:space="0" w:color="000000"/>
-              <w:bottom w:val="single" w:sz="8" w:space="0" w:color="000000"/>
-              <w:right w:val="single" w:sz="8" w:space="0" w:color="000000"/>
-            </w:tcBorders>
-            <w:vAlign w:val="center"/>
-            <w:hideMark/>
-          </w:tcPr>
-          <w:p>
-            <w:pPr>
-              <w:pStyle w:val="NoSpacing"/>
-              <w:rPr>
-                <w:rFonts w:ascii="Arial" w:eastAsia="Arial" w:hAnsi="Arial" w:cs="Arial"/>
-                <w:b/>
-              </w:rPr>
-            </w:pPr>
-          </w:p>
-        </w:tc>
-        <w:tc>
-          <w:tcPr>
-            <w:tcW w:w="0" w:type="auto"/>
-            <w:tcBorders>
-              <w:top w:val="single" w:sz="8" w:space="0" w:color="000000"/>
-              <w:left w:val="single" w:sz="8" w:space="0" w:color="000000"/>
-              <w:bottom w:val="single" w:sz="8" w:space="0" w:color="000000"/>
-              <w:right w:val="single" w:sz="8" w:space="0" w:color="000000"/>
-            </w:tcBorders>
-            <w:tcMar>
-              <w:top w:w="100" w:type="dxa"/>
-              <w:left w:w="100" w:type="dxa"/>
-              <w:bottom w:w="100" w:type="dxa"/>
-              <w:right w:w="100" w:type="dxa"/>
-            </w:tcMar>
-            <w:hideMark/>
-          </w:tcPr>
-          <w:p>
-            <w:pPr>
-              <w:pStyle w:val="NoSpacing"/>
-              <w:rPr>
-                <w:rFonts w:ascii="Arial" w:eastAsia="Arial" w:hAnsi="Arial" w:cs="Arial"/>
-                <w:b/>
-              </w:rPr>
-            </w:pPr>
-            <w:r>
-              <w:rPr>
-                <w:rFonts w:ascii="Arial" w:eastAsia="Arial" w:hAnsi="Arial" w:cs="Arial"/>
-                <w:b/>
-              </w:rPr>
-              <w:t>Fonts</w:t>
-            </w:r>
-          </w:p>
-        </w:tc>
-        <w:tc>
-          <w:tcPr>
-            <w:tcW w:w="0" w:type="auto"/>
-            <w:tcBorders>
-              <w:top w:val="single" w:sz="8" w:space="0" w:color="000000"/>
-              <w:left w:val="single" w:sz="8" w:space="0" w:color="000000"/>
-              <w:bottom w:val="single" w:sz="8" w:space="0" w:color="000000"/>
-              <w:right w:val="single" w:sz="8" w:space="0" w:color="000000"/>
-            </w:tcBorders>
-            <w:tcMar>
-              <w:top w:w="100" w:type="dxa"/>
-              <w:left w:w="100" w:type="dxa"/>
-              <w:bottom w:w="100" w:type="dxa"/>
-              <w:right w:w="100" w:type="dxa"/>
-            </w:tcMar>
-            <w:hideMark/>
-          </w:tcPr>
-          <w:p>
-            <w:pPr>
-              <w:pStyle w:val="NoSpacing"/>
-              <w:rPr>
-                <w:rFonts w:ascii="Arial" w:eastAsia="Arial" w:hAnsi="Arial" w:cs="Arial"/>
-                <w:b/>
-              </w:rPr>
-            </w:pPr>
-            <w:r>
-              <w:rPr>
-                <w:rFonts w:ascii="Arial" w:eastAsia="Arial" w:hAnsi="Arial" w:cs="Arial"/>
-                <w:b/>
-              </w:rPr>
-              <w:t>Size</w:t>
-            </w:r>
-          </w:p>
-          <w:p>
-            <w:pPr>
-              <w:pStyle w:val="NoSpacing"/>
-              <w:rPr>
-                <w:rFonts w:ascii="Arial" w:eastAsia="Arial" w:hAnsi="Arial" w:cs="Arial"/>
-                <w:b/>
-              </w:rPr>
-            </w:pPr>
-            <w:r>
-              <w:rPr>
-                <w:rFonts w:ascii="Arial" w:eastAsia="Arial" w:hAnsi="Arial" w:cs="Arial"/>
-                <w:b/>
-              </w:rPr>
-              <w:t>Style</w:t>
-            </w:r>
-          </w:p>
-          <w:p>
-            <w:pPr>
-              <w:pStyle w:val="NoSpacing"/>
-              <w:rPr>
-                <w:rFonts w:ascii="Arial" w:eastAsia="Arial" w:hAnsi="Arial" w:cs="Arial"/>
-                <w:b/>
-              </w:rPr>
-            </w:pPr>
-            <w:r>
-              <w:rPr>
-                <w:rFonts w:ascii="Arial" w:eastAsia="Arial" w:hAnsi="Arial" w:cs="Arial"/>
-                <w:b/>
-              </w:rPr>
-              <w:t>Colour</w:t>
-            </w:r>
-          </w:p>
-          <w:p>
-            <w:pPr>
-              <w:pStyle w:val="NoSpacing"/>
-              <w:rPr>
-                <w:rFonts w:ascii="Arial" w:eastAsia="Arial" w:hAnsi="Arial" w:cs="Arial"/>
-                <w:b/>
-              </w:rPr>
-            </w:pPr>
-            <w:r>
-              <w:rPr>
-                <w:rFonts w:ascii="Arial" w:eastAsia="Arial" w:hAnsi="Arial" w:cs="Arial"/>
-                <w:b/>
-              </w:rPr>
-              <w:t>Layout</w:t>
-            </w:r>
-          </w:p>
-        </w:tc>
-        <w:tc>
-          <w:tcPr>
-            <w:tcW w:w="0" w:type="auto"/>
-            <w:tcBorders>
-              <w:top w:val="single" w:sz="8" w:space="0" w:color="000000"/>
-              <w:left w:val="single" w:sz="8" w:space="0" w:color="000000"/>
-              <w:bottom w:val="single" w:sz="8" w:space="0" w:color="000000"/>
-              <w:right w:val="single" w:sz="8" w:space="0" w:color="000000"/>
-            </w:tcBorders>
-            <w:tcMar>
-              <w:top w:w="100" w:type="dxa"/>
-              <w:left w:w="100" w:type="dxa"/>
-              <w:bottom w:w="100" w:type="dxa"/>
-              <w:right w:w="100" w:type="dxa"/>
-            </w:tcMar>
-            <w:hideMark/>
-          </w:tcPr>
-          <w:p>
-            <w:pPr>
-              <w:pStyle w:val="NoSpacing"/>
-              <w:rPr>
-                <w:rFonts w:ascii="Arial" w:eastAsia="Arial" w:hAnsi="Arial" w:cs="Arial"/>
-                <w:b/>
-              </w:rPr>
-            </w:pPr>
-            <w:r>
-              <w:rPr>
-                <w:rFonts w:ascii="Arial" w:eastAsia="Arial" w:hAnsi="Arial" w:cs="Arial"/>
-                <w:b/>
-              </w:rPr>
-              <w:t>12px, 16px, 20px</w:t>
-            </w:r>
-          </w:p>
-          <w:p>
-            <w:pPr>
-              <w:pStyle w:val="NoSpacing"/>
-              <w:rPr>
-                <w:rFonts w:ascii="Arial" w:eastAsia="Arial" w:hAnsi="Arial" w:cs="Arial"/>
-                <w:b/>
-              </w:rPr>
-            </w:pPr>
-            <w:r>
-              <w:rPr>
-                <w:rFonts w:ascii="Arial" w:eastAsia="Arial" w:hAnsi="Arial" w:cs="Arial"/>
-                <w:b/>
-              </w:rPr>
-              <w:t>Comic Sans</w:t>
-            </w:r>
-          </w:p>
-          <w:p>
-            <w:pPr>
-              <w:pStyle w:val="NoSpacing"/>
-              <w:rPr>
-                <w:rFonts w:ascii="Arial" w:eastAsia="Arial" w:hAnsi="Arial" w:cs="Arial"/>
-                <w:b/>
-              </w:rPr>
-            </w:pPr>
-            <w:r>
-              <w:rPr>
-                <w:rFonts w:ascii="Arial" w:eastAsia="Arial" w:hAnsi="Arial" w:cs="Arial"/>
-                <w:b/>
-              </w:rPr>
-              <w:t>Colourful colours</w:t>
-            </w:r>
-          </w:p>
-          <w:p>
-            <w:pPr>
-              <w:pStyle w:val="NoSpacing"/>
-              <w:rPr>
-                <w:rFonts w:ascii="Arial" w:eastAsia="Arial" w:hAnsi="Arial" w:cs="Arial"/>
-                <w:b/>
-              </w:rPr>
-            </w:pPr>
-            <w:r>
-              <w:rPr>
-                <w:rFonts w:ascii="Arial" w:eastAsia="Arial" w:hAnsi="Arial" w:cs="Arial"/>
-                <w:b/>
-              </w:rPr>
-              <w:t>Left, Center, Right</w:t>
-            </w:r>
-          </w:p>
-        </w:tc>
-      </w:tr>
-      <w:tr>
-        <w:trPr>
-          <w:trHeight w:val="420"/>
-        </w:trPr>
-        <w:tc>
-          <w:tcPr>
-            <w:tcW w:w="0" w:type="auto"/>
-            <w:vMerge/>
-            <w:tcBorders>
-              <w:top w:val="single" w:sz="8" w:space="0" w:color="000000"/>
-              <w:left w:val="single" w:sz="8" w:space="0" w:color="000000"/>
-              <w:bottom w:val="single" w:sz="8" w:space="0" w:color="000000"/>
-              <w:right w:val="single" w:sz="8" w:space="0" w:color="000000"/>
-            </w:tcBorders>
-            <w:vAlign w:val="center"/>
-            <w:hideMark/>
-          </w:tcPr>
-          <w:p>
-            <w:pPr>
-              <w:pStyle w:val="NoSpacing"/>
-              <w:rPr>
-                <w:rFonts w:ascii="Arial" w:eastAsia="Arial" w:hAnsi="Arial" w:cs="Arial"/>
-                <w:b/>
-              </w:rPr>
-            </w:pPr>
-          </w:p>
-        </w:tc>
-        <w:tc>
-          <w:tcPr>
-            <w:tcW w:w="0" w:type="auto"/>
-            <w:tcBorders>
-              <w:top w:val="single" w:sz="8" w:space="0" w:color="000000"/>
-              <w:left w:val="single" w:sz="8" w:space="0" w:color="000000"/>
-              <w:bottom w:val="single" w:sz="8" w:space="0" w:color="000000"/>
-              <w:right w:val="single" w:sz="8" w:space="0" w:color="000000"/>
-            </w:tcBorders>
-            <w:tcMar>
-              <w:top w:w="100" w:type="dxa"/>
-              <w:left w:w="100" w:type="dxa"/>
-              <w:bottom w:w="100" w:type="dxa"/>
-              <w:right w:w="100" w:type="dxa"/>
-            </w:tcMar>
-            <w:hideMark/>
-          </w:tcPr>
-          <w:p>
-            <w:pPr>
-              <w:pStyle w:val="NoSpacing"/>
-              <w:rPr>
-                <w:rFonts w:ascii="Arial" w:eastAsia="Arial" w:hAnsi="Arial" w:cs="Arial"/>
-                <w:b/>
-              </w:rPr>
-            </w:pPr>
-            <w:r>
-              <w:rPr>
-                <w:rFonts w:ascii="Arial" w:eastAsia="Arial" w:hAnsi="Arial" w:cs="Arial"/>
-                <w:b/>
-              </w:rPr>
-              <w:t>Buttons</w:t>
-            </w:r>
-          </w:p>
-        </w:tc>
-        <w:tc>
-          <w:tcPr>
-            <w:tcW w:w="0" w:type="auto"/>
-            <w:tcBorders>
-              <w:top w:val="single" w:sz="8" w:space="0" w:color="000000"/>
-              <w:left w:val="single" w:sz="8" w:space="0" w:color="000000"/>
-              <w:bottom w:val="single" w:sz="8" w:space="0" w:color="000000"/>
-              <w:right w:val="single" w:sz="8" w:space="0" w:color="000000"/>
-            </w:tcBorders>
-            <w:tcMar>
-              <w:top w:w="100" w:type="dxa"/>
-              <w:left w:w="100" w:type="dxa"/>
-              <w:bottom w:w="100" w:type="dxa"/>
-              <w:right w:w="100" w:type="dxa"/>
-            </w:tcMar>
-            <w:hideMark/>
-          </w:tcPr>
-          <w:p>
-            <w:pPr>
-              <w:pStyle w:val="NoSpacing"/>
-              <w:rPr>
-                <w:rFonts w:ascii="Arial" w:eastAsia="Arial" w:hAnsi="Arial" w:cs="Arial"/>
-                <w:b/>
-              </w:rPr>
-            </w:pPr>
-            <w:r>
-              <w:rPr>
-                <w:rFonts w:ascii="Arial" w:eastAsia="Arial" w:hAnsi="Arial" w:cs="Arial"/>
-                <w:b/>
-              </w:rPr>
-              <w:t>Size</w:t>
-            </w:r>
-          </w:p>
-          <w:p>
-            <w:pPr>
-              <w:pStyle w:val="NoSpacing"/>
-              <w:rPr>
-                <w:rFonts w:ascii="Arial" w:eastAsia="Arial" w:hAnsi="Arial" w:cs="Arial"/>
-                <w:b/>
-              </w:rPr>
-            </w:pPr>
-            <w:r>
-              <w:rPr>
-                <w:rFonts w:ascii="Arial" w:eastAsia="Arial" w:hAnsi="Arial" w:cs="Arial"/>
-                <w:b/>
-              </w:rPr>
-              <w:t>Style</w:t>
-            </w:r>
-          </w:p>
-          <w:p>
-            <w:pPr>
-              <w:pStyle w:val="NoSpacing"/>
-              <w:rPr>
-                <w:rFonts w:ascii="Arial" w:eastAsia="Arial" w:hAnsi="Arial" w:cs="Arial"/>
-                <w:b/>
-              </w:rPr>
-            </w:pPr>
-            <w:r>
-              <w:rPr>
-                <w:rFonts w:ascii="Arial" w:eastAsia="Arial" w:hAnsi="Arial" w:cs="Arial"/>
-                <w:b/>
-              </w:rPr>
-              <w:t>Colour</w:t>
-            </w:r>
-          </w:p>
-          <w:p>
-            <w:pPr>
-              <w:pStyle w:val="NoSpacing"/>
-              <w:rPr>
-                <w:rFonts w:ascii="Arial" w:eastAsia="Arial" w:hAnsi="Arial" w:cs="Arial"/>
-                <w:b/>
-              </w:rPr>
-            </w:pPr>
-            <w:r>
-              <w:rPr>
-                <w:rFonts w:ascii="Arial" w:eastAsia="Arial" w:hAnsi="Arial" w:cs="Arial"/>
-                <w:b/>
-              </w:rPr>
-              <w:t>Layout</w:t>
-            </w:r>
-          </w:p>
-        </w:tc>
-        <w:tc>
-          <w:tcPr>
-            <w:tcW w:w="0" w:type="auto"/>
-            <w:tcBorders>
-              <w:top w:val="single" w:sz="8" w:space="0" w:color="000000"/>
-              <w:left w:val="single" w:sz="8" w:space="0" w:color="000000"/>
-              <w:bottom w:val="single" w:sz="8" w:space="0" w:color="000000"/>
-              <w:right w:val="single" w:sz="8" w:space="0" w:color="000000"/>
-            </w:tcBorders>
-            <w:tcMar>
-              <w:top w:w="100" w:type="dxa"/>
-              <w:left w:w="100" w:type="dxa"/>
-              <w:bottom w:w="100" w:type="dxa"/>
-              <w:right w:w="100" w:type="dxa"/>
-            </w:tcMar>
-            <w:hideMark/>
-          </w:tcPr>
-          <w:p>
-            <w:pPr>
-              <w:pStyle w:val="NoSpacing"/>
-              <w:rPr>
-                <w:rFonts w:ascii="Arial" w:eastAsia="Arial" w:hAnsi="Arial" w:cs="Arial"/>
-                <w:b/>
-              </w:rPr>
-            </w:pPr>
-            <w:r>
-              <w:rPr>
-                <w:rFonts w:ascii="Arial" w:eastAsia="Arial" w:hAnsi="Arial" w:cs="Arial"/>
-                <w:b/>
-              </w:rPr>
-              <w:t>Gradient, solid</w:t>
-            </w:r>
-          </w:p>
-          <w:p>
-            <w:pPr>
-              <w:pStyle w:val="NoSpacing"/>
-              <w:rPr>
-                <w:rFonts w:ascii="Arial" w:eastAsia="Arial" w:hAnsi="Arial" w:cs="Arial"/>
-                <w:b/>
-              </w:rPr>
-            </w:pPr>
-            <w:r>
-              <w:rPr>
-                <w:rFonts w:ascii="Arial" w:eastAsia="Arial" w:hAnsi="Arial" w:cs="Arial"/>
-                <w:b/>
-              </w:rPr>
-              <w:t>12px, 16px</w:t>
-            </w:r>
-          </w:p>
-          <w:p>
-            <w:pPr>
-              <w:pStyle w:val="NoSpacing"/>
-              <w:rPr>
-                <w:rFonts w:ascii="Arial" w:eastAsia="Arial" w:hAnsi="Arial" w:cs="Arial"/>
-                <w:b/>
-              </w:rPr>
-            </w:pPr>
-            <w:r>
-              <w:rPr>
-                <w:rFonts w:ascii="Arial" w:eastAsia="Arial" w:hAnsi="Arial" w:cs="Arial"/>
-                <w:b/>
-              </w:rPr>
-              <w:t>Round, square, rectangle, rounded</w:t>
-            </w:r>
-          </w:p>
-          <w:p>
-            <w:pPr>
-              <w:pStyle w:val="NoSpacing"/>
-              <w:rPr>
-                <w:rFonts w:ascii="Arial" w:eastAsia="Arial" w:hAnsi="Arial" w:cs="Arial"/>
-                <w:b/>
-              </w:rPr>
-            </w:pPr>
-            <w:r>
-              <w:rPr>
-                <w:rFonts w:ascii="Arial" w:eastAsia="Arial" w:hAnsi="Arial" w:cs="Arial"/>
-                <w:b/>
-              </w:rPr>
-              <w:t>Left, Center, Right</w:t>
-            </w:r>
-          </w:p>
-        </w:tc>
-      </w:tr>
-      <w:tr>
-        <w:trPr>
-          <w:trHeight w:val="420"/>
-        </w:trPr>
-        <w:tc>
-          <w:tcPr>
-            <w:tcW w:w="0" w:type="auto"/>
-            <w:vMerge/>
-            <w:tcBorders>
-              <w:top w:val="single" w:sz="8" w:space="0" w:color="000000"/>
-              <w:left w:val="single" w:sz="8" w:space="0" w:color="000000"/>
-              <w:bottom w:val="single" w:sz="8" w:space="0" w:color="000000"/>
-              <w:right w:val="single" w:sz="8" w:space="0" w:color="000000"/>
-            </w:tcBorders>
-            <w:vAlign w:val="center"/>
-            <w:hideMark/>
-          </w:tcPr>
-          <w:p>
-            <w:pPr>
-              <w:pStyle w:val="NoSpacing"/>
-              <w:rPr>
-                <w:rFonts w:ascii="Arial" w:eastAsia="Arial" w:hAnsi="Arial" w:cs="Arial"/>
-                <w:b/>
-              </w:rPr>
-            </w:pPr>
-          </w:p>
-        </w:tc>
-        <w:tc>
-          <w:tcPr>
-            <w:tcW w:w="0" w:type="auto"/>
-            <w:tcBorders>
-              <w:top w:val="single" w:sz="8" w:space="0" w:color="000000"/>
-              <w:left w:val="single" w:sz="8" w:space="0" w:color="000000"/>
-              <w:bottom w:val="single" w:sz="8" w:space="0" w:color="000000"/>
-              <w:right w:val="single" w:sz="8" w:space="0" w:color="000000"/>
-            </w:tcBorders>
-            <w:tcMar>
-              <w:top w:w="100" w:type="dxa"/>
-              <w:left w:w="100" w:type="dxa"/>
-              <w:bottom w:w="100" w:type="dxa"/>
-              <w:right w:w="100" w:type="dxa"/>
-            </w:tcMar>
-            <w:hideMark/>
-          </w:tcPr>
-          <w:p>
-            <w:pPr>
-              <w:pStyle w:val="NoSpacing"/>
-              <w:rPr>
-                <w:rFonts w:ascii="Arial" w:eastAsia="Arial" w:hAnsi="Arial" w:cs="Arial"/>
-                <w:b/>
-              </w:rPr>
-            </w:pPr>
-            <w:r>
-              <w:rPr>
-                <w:rFonts w:ascii="Arial" w:eastAsia="Arial" w:hAnsi="Arial" w:cs="Arial"/>
-                <w:b/>
-              </w:rPr>
-              <w:t>List of items</w:t>
-            </w:r>
-          </w:p>
-          <w:p>
-            <w:pPr>
-              <w:pStyle w:val="NoSpacing"/>
-              <w:rPr>
-                <w:rFonts w:ascii="Arial" w:eastAsia="Arial" w:hAnsi="Arial" w:cs="Arial"/>
-                <w:b/>
-              </w:rPr>
-            </w:pPr>
-          </w:p>
-        </w:tc>
-        <w:tc>
-          <w:tcPr>
-            <w:tcW w:w="0" w:type="auto"/>
-            <w:tcBorders>
-              <w:top w:val="single" w:sz="8" w:space="0" w:color="000000"/>
-              <w:left w:val="single" w:sz="8" w:space="0" w:color="000000"/>
-              <w:bottom w:val="single" w:sz="8" w:space="0" w:color="000000"/>
-              <w:right w:val="single" w:sz="8" w:space="0" w:color="000000"/>
-            </w:tcBorders>
-            <w:tcMar>
-              <w:top w:w="100" w:type="dxa"/>
-              <w:left w:w="100" w:type="dxa"/>
-              <w:bottom w:w="100" w:type="dxa"/>
-              <w:right w:w="100" w:type="dxa"/>
-            </w:tcMar>
-            <w:hideMark/>
-          </w:tcPr>
-          <w:p>
-            <w:pPr>
-              <w:pStyle w:val="NoSpacing"/>
-              <w:rPr>
-                <w:rFonts w:ascii="Arial" w:eastAsia="Arial" w:hAnsi="Arial" w:cs="Arial"/>
-                <w:b/>
-              </w:rPr>
-            </w:pPr>
-            <w:r>
-              <w:rPr>
-                <w:rFonts w:ascii="Arial" w:eastAsia="Arial" w:hAnsi="Arial" w:cs="Arial"/>
-                <w:b/>
-              </w:rPr>
-              <w:t>Combo box</w:t>
-            </w:r>
-          </w:p>
-          <w:p>
-            <w:pPr>
-              <w:pStyle w:val="NoSpacing"/>
-              <w:rPr>
-                <w:rFonts w:ascii="Arial" w:eastAsia="Arial" w:hAnsi="Arial" w:cs="Arial"/>
-                <w:b/>
-              </w:rPr>
-            </w:pPr>
-            <w:r>
-              <w:rPr>
-                <w:rFonts w:ascii="Arial" w:eastAsia="Arial" w:hAnsi="Arial" w:cs="Arial"/>
-                <w:b/>
-              </w:rPr>
-              <w:t>Dropdown list</w:t>
-            </w:r>
-          </w:p>
-          <w:p>
-            <w:pPr>
-              <w:pStyle w:val="NoSpacing"/>
-              <w:rPr>
-                <w:rFonts w:ascii="Arial" w:eastAsia="Arial" w:hAnsi="Arial" w:cs="Arial"/>
-                <w:b/>
-              </w:rPr>
-            </w:pPr>
-            <w:r>
-              <w:rPr>
-                <w:rFonts w:ascii="Arial" w:eastAsia="Arial" w:hAnsi="Arial" w:cs="Arial"/>
-                <w:b/>
-              </w:rPr>
-              <w:t>Buttons</w:t>
-            </w:r>
-          </w:p>
-          <w:p>
-            <w:pPr>
-              <w:pStyle w:val="NoSpacing"/>
-              <w:rPr>
-                <w:rFonts w:ascii="Arial" w:eastAsia="Arial" w:hAnsi="Arial" w:cs="Arial"/>
-                <w:b/>
-              </w:rPr>
-            </w:pPr>
-            <w:r>
-              <w:rPr>
-                <w:rFonts w:ascii="Arial" w:eastAsia="Arial" w:hAnsi="Arial" w:cs="Arial"/>
-                <w:b/>
-              </w:rPr>
-              <w:t>Tables </w:t>
-            </w:r>
-          </w:p>
-          <w:p>
-            <w:pPr>
-              <w:pStyle w:val="NoSpacing"/>
-              <w:rPr>
-                <w:rFonts w:ascii="Arial" w:eastAsia="Arial" w:hAnsi="Arial" w:cs="Arial"/>
-                <w:b/>
-              </w:rPr>
-            </w:pPr>
-            <w:r>
-              <w:rPr>
-                <w:rFonts w:ascii="Arial" w:eastAsia="Arial" w:hAnsi="Arial" w:cs="Arial"/>
-                <w:b/>
-              </w:rPr>
-              <w:t>Input boxes.</w:t>
-            </w:r>
-          </w:p>
-        </w:tc>
-        <w:tc>
-          <w:tcPr>
-            <w:tcW w:w="0" w:type="auto"/>
-            <w:tcBorders>
-              <w:top w:val="single" w:sz="8" w:space="0" w:color="000000"/>
-              <w:left w:val="single" w:sz="8" w:space="0" w:color="000000"/>
-              <w:bottom w:val="single" w:sz="8" w:space="0" w:color="000000"/>
-              <w:right w:val="single" w:sz="8" w:space="0" w:color="000000"/>
-            </w:tcBorders>
-            <w:tcMar>
-              <w:top w:w="100" w:type="dxa"/>
-              <w:left w:w="100" w:type="dxa"/>
-              <w:bottom w:w="100" w:type="dxa"/>
-              <w:right w:w="100" w:type="dxa"/>
-            </w:tcMar>
-            <w:hideMark/>
-          </w:tcPr>
-          <w:p>
-            <w:pPr>
-              <w:pStyle w:val="NoSpacing"/>
-              <w:rPr>
-                <w:rFonts w:ascii="Arial" w:eastAsia="Arial" w:hAnsi="Arial" w:cs="Arial"/>
-                <w:b/>
-              </w:rPr>
-            </w:pPr>
-          </w:p>
-        </w:tc>
-      </w:tr>
-      <w:tr>
-        <w:trPr>
-          <w:trHeight w:val="420"/>
-        </w:trPr>
-        <w:tc>
-          <w:tcPr>
-            <w:tcW w:w="0" w:type="auto"/>
-            <w:vMerge/>
-            <w:tcBorders>
-              <w:top w:val="single" w:sz="8" w:space="0" w:color="000000"/>
-              <w:left w:val="single" w:sz="8" w:space="0" w:color="000000"/>
-              <w:bottom w:val="single" w:sz="8" w:space="0" w:color="000000"/>
-              <w:right w:val="single" w:sz="8" w:space="0" w:color="000000"/>
-            </w:tcBorders>
-            <w:vAlign w:val="center"/>
-            <w:hideMark/>
-          </w:tcPr>
-          <w:p>
-            <w:pPr>
-              <w:pStyle w:val="NoSpacing"/>
-              <w:rPr>
-                <w:rFonts w:ascii="Arial" w:eastAsia="Arial" w:hAnsi="Arial" w:cs="Arial"/>
-                <w:b/>
-              </w:rPr>
-            </w:pPr>
-          </w:p>
-        </w:tc>
-        <w:tc>
-          <w:tcPr>
-            <w:tcW w:w="0" w:type="auto"/>
-            <w:tcBorders>
-              <w:top w:val="single" w:sz="8" w:space="0" w:color="000000"/>
-              <w:left w:val="single" w:sz="8" w:space="0" w:color="000000"/>
-              <w:bottom w:val="single" w:sz="8" w:space="0" w:color="000000"/>
-              <w:right w:val="single" w:sz="8" w:space="0" w:color="000000"/>
-            </w:tcBorders>
-            <w:tcMar>
-              <w:top w:w="100" w:type="dxa"/>
-              <w:left w:w="100" w:type="dxa"/>
-              <w:bottom w:w="100" w:type="dxa"/>
-              <w:right w:w="100" w:type="dxa"/>
-            </w:tcMar>
-            <w:hideMark/>
-          </w:tcPr>
-          <w:p>
-            <w:pPr>
-              <w:pStyle w:val="NoSpacing"/>
-              <w:rPr>
-                <w:rFonts w:ascii="Arial" w:eastAsia="Arial" w:hAnsi="Arial" w:cs="Arial"/>
-                <w:b/>
-              </w:rPr>
-            </w:pPr>
-            <w:r>
-              <w:rPr>
-                <w:rFonts w:ascii="Arial" w:eastAsia="Arial" w:hAnsi="Arial" w:cs="Arial"/>
-                <w:b/>
-              </w:rPr>
-              <w:t>Functions</w:t>
-            </w:r>
-          </w:p>
-        </w:tc>
-        <w:tc>
-          <w:tcPr>
-            <w:tcW w:w="0" w:type="auto"/>
-            <w:tcBorders>
-              <w:top w:val="single" w:sz="8" w:space="0" w:color="000000"/>
-              <w:left w:val="single" w:sz="8" w:space="0" w:color="000000"/>
-              <w:bottom w:val="single" w:sz="8" w:space="0" w:color="000000"/>
-              <w:right w:val="single" w:sz="8" w:space="0" w:color="000000"/>
-            </w:tcBorders>
-            <w:tcMar>
-              <w:top w:w="100" w:type="dxa"/>
-              <w:left w:w="100" w:type="dxa"/>
-              <w:bottom w:w="100" w:type="dxa"/>
-              <w:right w:w="100" w:type="dxa"/>
-            </w:tcMar>
-            <w:hideMark/>
-          </w:tcPr>
-          <w:p>
-            <w:pPr>
-              <w:pStyle w:val="NoSpacing"/>
-              <w:rPr>
-                <w:rFonts w:ascii="Arial" w:eastAsia="Arial" w:hAnsi="Arial" w:cs="Arial"/>
-                <w:b/>
-              </w:rPr>
-            </w:pPr>
-            <w:r>
-              <w:rPr>
-                <w:rFonts w:ascii="Arial" w:eastAsia="Arial" w:hAnsi="Arial" w:cs="Arial"/>
-                <w:b/>
-              </w:rPr>
-              <w:t>submit </w:t>
-            </w:r>
-          </w:p>
-          <w:p>
-            <w:pPr>
-              <w:pStyle w:val="NoSpacing"/>
-              <w:rPr>
-                <w:rFonts w:ascii="Arial" w:eastAsia="Arial" w:hAnsi="Arial" w:cs="Arial"/>
-                <w:b/>
-              </w:rPr>
-            </w:pPr>
-            <w:r>
-              <w:rPr>
-                <w:rFonts w:ascii="Arial" w:eastAsia="Arial" w:hAnsi="Arial" w:cs="Arial"/>
-                <w:b/>
-              </w:rPr>
-              <w:t>generate_id</w:t>
-            </w:r>
-          </w:p>
-          <w:p>
-            <w:pPr>
-              <w:pStyle w:val="NoSpacing"/>
-              <w:rPr>
-                <w:rFonts w:ascii="Arial" w:eastAsia="Arial" w:hAnsi="Arial" w:cs="Arial"/>
-                <w:b/>
-              </w:rPr>
-            </w:pPr>
-            <w:r>
-              <w:rPr>
-                <w:rFonts w:ascii="Arial" w:eastAsia="Arial" w:hAnsi="Arial" w:cs="Arial"/>
-                <w:b/>
-              </w:rPr>
-              <w:t>error </w:t>
-            </w:r>
-          </w:p>
-          <w:p>
-            <w:pPr>
-              <w:pStyle w:val="NoSpacing"/>
-              <w:rPr>
-                <w:rFonts w:ascii="Arial" w:eastAsia="Arial" w:hAnsi="Arial" w:cs="Arial"/>
-                <w:b/>
-              </w:rPr>
-            </w:pPr>
-          </w:p>
-        </w:tc>
-        <w:tc>
-          <w:tcPr>
-            <w:tcW w:w="0" w:type="auto"/>
-            <w:tcBorders>
-              <w:top w:val="single" w:sz="8" w:space="0" w:color="000000"/>
-              <w:left w:val="single" w:sz="8" w:space="0" w:color="000000"/>
-              <w:bottom w:val="single" w:sz="8" w:space="0" w:color="000000"/>
-              <w:right w:val="single" w:sz="8" w:space="0" w:color="000000"/>
-            </w:tcBorders>
-            <w:tcMar>
-              <w:top w:w="100" w:type="dxa"/>
-              <w:left w:w="100" w:type="dxa"/>
-              <w:bottom w:w="100" w:type="dxa"/>
-              <w:right w:w="100" w:type="dxa"/>
-            </w:tcMar>
-            <w:hideMark/>
-          </w:tcPr>
-          <w:p>
-            <w:pPr>
-              <w:pStyle w:val="NoSpacing"/>
-              <w:rPr>
-                <w:rFonts w:ascii="Arial" w:eastAsia="Arial" w:hAnsi="Arial" w:cs="Arial"/>
-                <w:b/>
-              </w:rPr>
-            </w:pPr>
-            <w:r>
-              <w:rPr>
-                <w:rFonts w:ascii="Arial" w:eastAsia="Arial" w:hAnsi="Arial" w:cs="Arial"/>
-                <w:b/>
-              </w:rPr>
-              <w:t>Function for submission</w:t>
-            </w:r>
-          </w:p>
-          <w:p>
-            <w:pPr>
-              <w:pStyle w:val="NoSpacing"/>
-              <w:rPr>
-                <w:rFonts w:ascii="Arial" w:eastAsia="Arial" w:hAnsi="Arial" w:cs="Arial"/>
-                <w:b/>
-              </w:rPr>
-            </w:pPr>
-            <w:r>
-              <w:rPr>
-                <w:rFonts w:ascii="Arial" w:eastAsia="Arial" w:hAnsi="Arial" w:cs="Arial"/>
-                <w:b/>
-              </w:rPr>
-              <w:t>Generates receipt no.</w:t>
-            </w:r>
-          </w:p>
-          <w:p>
-            <w:pPr>
-              <w:pStyle w:val="NoSpacing"/>
-              <w:rPr>
-                <w:rFonts w:ascii="Arial" w:eastAsia="Arial" w:hAnsi="Arial" w:cs="Arial"/>
-                <w:b/>
-              </w:rPr>
-            </w:pPr>
-            <w:r>
-              <w:rPr>
-                <w:rFonts w:ascii="Arial" w:eastAsia="Arial" w:hAnsi="Arial" w:cs="Arial"/>
-                <w:b/>
-              </w:rPr>
-              <w:t>Outputs error</w:t>
-            </w:r>
-          </w:p>
-        </w:tc>
-      </w:tr>
-    </w:tbl>
-    <w:p>
-      <w:pPr>
-        <w:pStyle w:val="NoSpacing"/>
-        <w:rPr>
-          <w:rFonts w:ascii="Arial" w:eastAsia="Arial" w:hAnsi="Arial" w:cs="Arial"/>
-          <w:b/>
-        </w:rPr>
-      </w:pPr>
-    </w:p>
-    <w:p>
-      <w:pPr>
-        <w:pStyle w:val="NoSpacing"/>
-        <w:rPr>
-          <w:rFonts w:ascii="Arial" w:eastAsia="Arial" w:hAnsi="Arial" w:cs="Arial"/>
-          <w:b/>
-        </w:rPr>
-      </w:pPr>
-    </w:p>
-    <w:p>
-      <w:pPr>
-        <w:pStyle w:val="NoSpacing"/>
-        <w:rPr>
-          <w:rFonts w:ascii="Arial" w:eastAsia="Arial" w:hAnsi="Arial" w:cs="Arial"/>
-          <w:b/>
-        </w:rPr>
-      </w:pPr>
     </w:p>
     <w:p>
       <w:pPr>
@@ -7764,6 +6504,85 @@
           <w:docGrid w:linePitch="272"/>
         </w:sectPr>
       </w:pPr>
+      <w:r>
+        <w:rPr>
+          <w:rFonts w:ascii="Arial" w:hAnsi="Arial" w:cs="Arial"/>
+        </w:rPr>
+        <w:t xml:space="preserve">Before handing in </w:t>
+      </w:r>
+      <w:r>
+        <w:rPr>
+          <w:rFonts w:ascii="Arial" w:hAnsi="Arial" w:cs="Arial"/>
+        </w:rPr>
+        <w:t>self-mark</w:t>
+      </w:r>
+      <w:r>
+        <w:rPr>
+          <w:rFonts w:ascii="Arial" w:hAnsi="Arial" w:cs="Arial"/>
+        </w:rPr>
+        <w:t xml:space="preserve"> your assessment </w:t>
+      </w:r>
+      <w:r>
+        <w:rPr>
+          <w:rFonts w:ascii="Arial" w:hAnsi="Arial" w:cs="Arial"/>
+        </w:rPr>
+        <w:t>and see if you have handed in everything that is required for this standard</w:t>
+      </w:r>
+      <w:r>
+        <w:rPr>
+          <w:rFonts w:ascii="Arial" w:hAnsi="Arial" w:cs="Arial"/>
+        </w:rPr>
+        <w:t xml:space="preserve">. </w:t>
+      </w:r>
+      <w:r>
+        <w:rPr>
+          <w:rFonts w:ascii="Arial" w:hAnsi="Arial" w:cs="Arial"/>
+          <w:highlight w:val="yellow"/>
+        </w:rPr>
+        <w:t>Ensure that the program works on more than one computer.</w:t>
+      </w:r>
+      <w:r>
+        <w:rPr>
+          <w:rFonts w:ascii="Arial" w:eastAsia="Arial" w:hAnsi="Arial" w:cs="Arial"/>
+          <w:b/>
+        </w:rPr>
+        <w:tab/>
+      </w:r>
+      <w:r>
+        <w:rPr>
+          <w:rFonts w:ascii="Arial" w:eastAsia="Arial" w:hAnsi="Arial" w:cs="Arial"/>
+          <w:b/>
+        </w:rPr>
+        <w:tab/>
+      </w:r>
+      <w:r>
+        <w:rPr>
+          <w:rFonts w:ascii="Arial" w:eastAsia="Arial" w:hAnsi="Arial" w:cs="Arial"/>
+          <w:b/>
+        </w:rPr>
+        <w:tab/>
+      </w:r>
+      <w:r>
+        <w:rPr>
+          <w:rFonts w:ascii="Arial" w:eastAsia="Arial" w:hAnsi="Arial" w:cs="Arial"/>
+          <w:b/>
+        </w:rPr>
+        <w:tab/>
+      </w:r>
+      <w:r>
+        <w:rPr>
+          <w:rFonts w:ascii="Arial" w:eastAsia="Arial" w:hAnsi="Arial" w:cs="Arial"/>
+          <w:b/>
+        </w:rPr>
+        <w:tab/>
+      </w:r>
+      <w:r>
+        <w:rPr>
+          <w:rFonts w:ascii="Arial" w:eastAsia="Arial" w:hAnsi="Arial" w:cs="Arial"/>
+          <w:b/>
+        </w:rPr>
+        <w:tab/>
+      </w:r>
     </w:p>
     <w:p>
       <w:pPr>
@@ -7795,7 +6614,55 @@
           <w:rFonts w:ascii="Arial" w:eastAsia="Arial" w:hAnsi="Arial" w:cs="Arial"/>
           <w:b/>
         </w:rPr>
-        <w:t>Assessment schedule/Mahere Aromatawai: Digital Technologies &amp; Hangarau Matihiko 91896 – Use advanced programming techniques to develop a computer program</w:t>
+        <w:t xml:space="preserve">Assessment schedule/Mahere </w:t>
+      </w:r>
+      <w:proofErr w:type="spellStart"/>
+      <w:r>
+        <w:rPr>
+          <w:rFonts w:ascii="Arial" w:eastAsia="Arial" w:hAnsi="Arial" w:cs="Arial"/>
+          <w:b/>
+        </w:rPr>
+        <w:t>Aromatawai</w:t>
+      </w:r>
+      <w:proofErr w:type="spellEnd"/>
+      <w:r>
+        <w:rPr>
+          <w:rFonts w:ascii="Arial" w:eastAsia="Arial" w:hAnsi="Arial" w:cs="Arial"/>
+          <w:b/>
+        </w:rPr>
+        <w:t xml:space="preserve">: Digital Technologies &amp; </w:t>
+      </w:r>
+      <w:proofErr w:type="spellStart"/>
+      <w:r>
+        <w:rPr>
+          <w:rFonts w:ascii="Arial" w:eastAsia="Arial" w:hAnsi="Arial" w:cs="Arial"/>
+          <w:b/>
+        </w:rPr>
+        <w:t>Hangarau</w:t>
+      </w:r>
+      <w:proofErr w:type="spellEnd"/>
+      <w:r>
+        <w:rPr>
+          <w:rFonts w:ascii="Arial" w:eastAsia="Arial" w:hAnsi="Arial" w:cs="Arial"/>
+          <w:b/>
+        </w:rPr>
+        <w:t xml:space="preserve"> </w:t>
+      </w:r>
+      <w:proofErr w:type="spellStart"/>
+      <w:r>
+        <w:rPr>
+          <w:rFonts w:ascii="Arial" w:eastAsia="Arial" w:hAnsi="Arial" w:cs="Arial"/>
+          <w:b/>
+        </w:rPr>
+        <w:t>Matihiko</w:t>
+      </w:r>
+      <w:proofErr w:type="spellEnd"/>
+      <w:r>
+        <w:rPr>
+          <w:rFonts w:ascii="Arial" w:eastAsia="Arial" w:hAnsi="Arial" w:cs="Arial"/>
+          <w:b/>
+        </w:rPr>
+        <w:t xml:space="preserve"> 91896 – Use advanced programming techniques to develop a computer program</w:t>
       </w:r>
     </w:p>
     <w:tbl>
@@ -7849,8 +6716,17 @@
                 <w:rFonts w:ascii="Arial" w:eastAsia="Arial" w:hAnsi="Arial" w:cs="Arial"/>
                 <w:b/>
               </w:rPr>
-              <w:t>Evidence/Judgements for Achievement/Paetae</w:t>
-            </w:r>
+              <w:t>Evidence/Judgements for Achievement/</w:t>
+            </w:r>
+            <w:proofErr w:type="spellStart"/>
+            <w:r>
+              <w:rPr>
+                <w:rFonts w:ascii="Arial" w:eastAsia="Arial" w:hAnsi="Arial" w:cs="Arial"/>
+                <w:b/>
+              </w:rPr>
+              <w:t>Paetae</w:t>
+            </w:r>
+            <w:proofErr w:type="spellEnd"/>
           </w:p>
         </w:tc>
         <w:tc>
@@ -7906,8 +6782,17 @@
                 <w:rFonts w:ascii="Arial" w:eastAsia="Arial" w:hAnsi="Arial" w:cs="Arial"/>
                 <w:b/>
               </w:rPr>
-              <w:t>Evidence/Judgements for Achievement with Excellence/Kairangi</w:t>
-            </w:r>
+              <w:t>Evidence/Judgements for Achievement with Excellence/</w:t>
+            </w:r>
+            <w:proofErr w:type="spellStart"/>
+            <w:r>
+              <w:rPr>
+                <w:rFonts w:ascii="Arial" w:eastAsia="Arial" w:hAnsi="Arial" w:cs="Arial"/>
+                <w:b/>
+              </w:rPr>
+              <w:t>Kairangi</w:t>
+            </w:r>
+            <w:proofErr w:type="spellEnd"/>
           </w:p>
         </w:tc>
       </w:tr>
@@ -8085,7 +6970,6 @@
                 <w:tag w:val="goog_rdk_0"/>
                 <w:id w:val="2036225350"/>
               </w:sdtPr>
-              <w:sdtEndPr/>
               <w:sdtContent>
                 <w:r>
                   <w:rPr>
@@ -8114,7 +6998,6 @@
                 <w:tag w:val="goog_rdk_1"/>
                 <w:id w:val="-1522390871"/>
               </w:sdtPr>
-              <w:sdtEndPr/>
               <w:sdtContent>
                 <w:r>
                   <w:rPr>
@@ -8147,7 +7030,6 @@
                 <w:tag w:val="goog_rdk_8"/>
                 <w:id w:val="-375401285"/>
               </w:sdtPr>
-              <w:sdtEndPr/>
               <w:sdtContent>
                 <w:r>
                   <w:rPr>
@@ -8215,7 +7097,6 @@
                 <w:tag w:val="goog_rdk_8"/>
                 <w:id w:val="-505520302"/>
               </w:sdtPr>
-              <w:sdtEndPr/>
               <w:sdtContent>
                 <w:r>
                   <w:rPr>
@@ -8271,7 +7152,6 @@
                 <w:tag w:val="goog_rdk_8"/>
                 <w:id w:val="-2147036057"/>
               </w:sdtPr>
-              <w:sdtEndPr/>
               <w:sdtContent>
                 <w:r>
                   <w:rPr>
@@ -8378,7 +7258,6 @@
                 <w:tag w:val="goog_rdk_8"/>
                 <w:id w:val="-169789664"/>
               </w:sdtPr>
-              <w:sdtEndPr/>
               <w:sdtContent>
                 <w:r>
                   <w:rPr>
@@ -8423,7 +7302,6 @@
                 <w:tag w:val="goog_rdk_8"/>
                 <w:id w:val="-1359730723"/>
               </w:sdtPr>
-              <w:sdtEndPr/>
               <w:sdtContent>
                 <w:r>
                   <w:rPr>
@@ -8517,7 +7395,6 @@
                 <w:tag w:val="goog_rdk_2"/>
                 <w:id w:val="-388499710"/>
               </w:sdtPr>
-              <w:sdtEndPr/>
               <w:sdtContent>
                 <w:r>
                   <w:rPr>
@@ -8574,7 +7451,6 @@
                 <w:tag w:val="goog_rdk_4"/>
                 <w:id w:val="-1244565022"/>
               </w:sdtPr>
-              <w:sdtEndPr/>
               <w:sdtContent>
                 <w:r>
                   <w:rPr>
@@ -8603,7 +7479,6 @@
                 <w:tag w:val="goog_rdk_5"/>
                 <w:id w:val="1037471157"/>
               </w:sdtPr>
-              <w:sdtEndPr/>
               <w:sdtContent>
                 <w:r>
                   <w:rPr>
@@ -8617,8 +7492,16 @@
               <w:rPr>
                 <w:rFonts w:ascii="Arial" w:eastAsia="Arial" w:hAnsi="Arial" w:cs="Arial"/>
               </w:rPr>
-              <w:t xml:space="preserve"> Used a GUI library Tkinter</w:t>
-            </w:r>
+              <w:t xml:space="preserve"> Used a GUI library </w:t>
+            </w:r>
+            <w:proofErr w:type="spellStart"/>
+            <w:r>
+              <w:rPr>
+                <w:rFonts w:ascii="Arial" w:eastAsia="Arial" w:hAnsi="Arial" w:cs="Arial"/>
+              </w:rPr>
+              <w:t>Tkinter</w:t>
+            </w:r>
+            <w:proofErr w:type="spellEnd"/>
           </w:p>
           <w:p>
             <w:pPr>
@@ -8632,7 +7515,6 @@
                 <w:tag w:val="goog_rdk_6"/>
                 <w:id w:val="-1491867084"/>
               </w:sdtPr>
-              <w:sdtEndPr/>
               <w:sdtContent>
                 <w:r>
                   <w:rPr>
@@ -8661,7 +7543,6 @@
                 <w:tag w:val="goog_rdk_7"/>
                 <w:id w:val="1103219834"/>
               </w:sdtPr>
-              <w:sdtEndPr/>
               <w:sdtContent>
                 <w:r>
                   <w:rPr>
@@ -8721,7 +7602,6 @@
                 <w:tag w:val="goog_rdk_10"/>
                 <w:id w:val="1193109338"/>
               </w:sdtPr>
-              <w:sdtEndPr/>
               <w:sdtContent>
                 <w:r>
                   <w:rPr>
@@ -8750,7 +7630,6 @@
                 <w:tag w:val="goog_rdk_11"/>
                 <w:id w:val="987743308"/>
               </w:sdtPr>
-              <w:sdtEndPr/>
               <w:sdtContent>
                 <w:r>
                   <w:rPr>
@@ -8779,7 +7658,6 @@
                 <w:tag w:val="goog_rdk_12"/>
                 <w:id w:val="198449138"/>
               </w:sdtPr>
-              <w:sdtEndPr/>
               <w:sdtContent>
                 <w:r>
                   <w:rPr>
@@ -8814,7 +7692,6 @@
                 <w:tag w:val="goog_rdk_13"/>
                 <w:id w:val="-491949295"/>
               </w:sdtPr>
-              <w:sdtEndPr/>
               <w:sdtContent>
                 <w:r>
                   <w:rPr>
@@ -8843,7 +7720,6 @@
                 <w:tag w:val="goog_rdk_14"/>
                 <w:id w:val="-1518617384"/>
               </w:sdtPr>
-              <w:sdtEndPr/>
               <w:sdtContent>
                 <w:r>
                   <w:rPr>
@@ -8881,7 +7757,6 @@
                 <w:rFonts w:ascii="Arial" w:eastAsia="Arial" w:hAnsi="Arial" w:cs="Arial"/>
                 <w:b/>
               </w:rPr>
-              <w:lastRenderedPageBreak/>
               <w:t>Making the program flexible and robust, such as…</w:t>
             </w:r>
           </w:p>
@@ -8897,7 +7772,6 @@
                 <w:tag w:val="goog_rdk_15"/>
                 <w:id w:val="-23943687"/>
               </w:sdtPr>
-              <w:sdtEndPr/>
               <w:sdtContent>
                 <w:r>
                   <w:rPr>
@@ -8926,7 +7800,6 @@
                 <w:tag w:val="goog_rdk_16"/>
                 <w:id w:val="-1771149845"/>
               </w:sdtPr>
-              <w:sdtEndPr/>
               <w:sdtContent>
                 <w:r>
                   <w:rPr>
@@ -8953,7 +7826,6 @@
                 <w:tag w:val="goog_rdk_17"/>
                 <w:id w:val="1323235108"/>
               </w:sdtPr>
-              <w:sdtEndPr/>
               <w:sdtContent>
                 <w:r>
                   <w:rPr>
@@ -8974,7 +7846,6 @@
                 <w:tag w:val="goog_rdk_18"/>
                 <w:id w:val="-1792121742"/>
               </w:sdtPr>
-              <w:sdtEndPr/>
               <w:sdtContent>
                 <w:r>
                   <w:rPr>
@@ -9003,7 +7874,6 @@
                 <w:tag w:val="goog_rdk_19"/>
                 <w:id w:val="-1267537840"/>
               </w:sdtPr>
-              <w:sdtEndPr/>
               <w:sdtContent>
                 <w:r>
                   <w:rPr>
@@ -9032,7 +7902,6 @@
                 <w:tag w:val="goog_rdk_20"/>
                 <w:id w:val="-1560941553"/>
               </w:sdtPr>
-              <w:sdtEndPr/>
               <w:sdtContent>
                 <w:r>
                   <w:rPr>
@@ -9097,7 +7966,6 @@
                 <w:tag w:val="goog_rdk_21"/>
                 <w:id w:val="1860303095"/>
               </w:sdtPr>
-              <w:sdtEndPr/>
               <w:sdtContent>
                 <w:r>
                   <w:rPr>
@@ -9144,7 +8012,6 @@
                 <w:tag w:val="goog_rdk_26"/>
                 <w:id w:val="878978335"/>
               </w:sdtPr>
-              <w:sdtEndPr/>
               <w:sdtContent>
                 <w:r>
                   <w:rPr>
@@ -9203,7 +8070,6 @@
                 <w:tag w:val="goog_rdk_22"/>
                 <w:id w:val="-2021082481"/>
               </w:sdtPr>
-              <w:sdtEndPr/>
               <w:sdtContent>
                 <w:r>
                   <w:rPr>
@@ -9238,7 +8104,6 @@
                 <w:tag w:val="goog_rdk_23"/>
                 <w:id w:val="1638614394"/>
               </w:sdtPr>
-              <w:sdtEndPr/>
               <w:sdtContent>
                 <w:r>
                   <w:rPr>
@@ -9310,7 +8175,6 @@
                 <w:tag w:val="goog_rdk_24"/>
                 <w:id w:val="-1405444939"/>
               </w:sdtPr>
-              <w:sdtEndPr/>
               <w:sdtContent>
                 <w:r>
                   <w:rPr>
@@ -9405,7 +8269,6 @@
                 <w:tag w:val="goog_rdk_30"/>
                 <w:id w:val="-1654127610"/>
               </w:sdtPr>
-              <w:sdtEndPr/>
               <w:sdtContent>
                 <w:r>
                   <w:rPr>
@@ -9440,7 +8303,6 @@
                 <w:tag w:val="goog_rdk_40"/>
                 <w:id w:val="42328188"/>
               </w:sdtPr>
-              <w:sdtEndPr/>
               <w:sdtContent>
                 <w:r>
                   <w:rPr>
@@ -9526,7 +8388,6 @@
                 <w:tag w:val="goog_rdk_33"/>
                 <w:id w:val="-1380618664"/>
               </w:sdtPr>
-              <w:sdtEndPr/>
               <w:sdtContent>
                 <w:r>
                   <w:rPr>
@@ -9573,7 +8434,6 @@
                 <w:tag w:val="goog_rdk_35"/>
                 <w:id w:val="-621307078"/>
               </w:sdtPr>
-              <w:sdtEndPr/>
               <w:sdtContent>
                 <w:r>
                   <w:rPr>
@@ -9630,7 +8490,6 @@
                 <w:tag w:val="goog_rdk_42"/>
                 <w:id w:val="-502280854"/>
               </w:sdtPr>
-              <w:sdtEndPr/>
               <w:sdtContent>
                 <w:r>
                   <w:rPr>
@@ -9665,7 +8524,6 @@
                 <w:tag w:val="goog_rdk_44"/>
                 <w:id w:val="1170293440"/>
               </w:sdtPr>
-              <w:sdtEndPr/>
               <w:sdtContent>
                 <w:r>
                   <w:rPr>
@@ -9715,7 +8573,6 @@
                 <w:tag w:val="goog_rdk_45"/>
                 <w:id w:val="437732145"/>
               </w:sdtPr>
-              <w:sdtEndPr/>
               <w:sdtContent>
                 <w:r>
                   <w:rPr>
@@ -9768,7 +8625,6 @@
                 <w:tag w:val="goog_rdk_46"/>
                 <w:id w:val="-239339570"/>
               </w:sdtPr>
-              <w:sdtEndPr/>
               <w:sdtContent>
                 <w:r>
                   <w:rPr>
@@ -9815,7 +8671,6 @@
                 <w:tag w:val="goog_rdk_47"/>
                 <w:id w:val="128673298"/>
               </w:sdtPr>
-              <w:sdtEndPr/>
               <w:sdtContent>
                 <w:r>
                   <w:rPr>
@@ -9887,7 +8742,6 @@
                 <w:tag w:val="goog_rdk_49"/>
                 <w:id w:val="1238204920"/>
               </w:sdtPr>
-              <w:sdtEndPr/>
               <w:sdtContent>
                 <w:r>
                   <w:rPr>
@@ -9916,7 +8770,6 @@
                 <w:tag w:val="goog_rdk_8"/>
                 <w:id w:val="-858965812"/>
               </w:sdtPr>
-              <w:sdtEndPr/>
               <w:sdtContent>
                 <w:r>
                   <w:rPr>
@@ -9951,7 +8804,6 @@
                 <w:tag w:val="goog_rdk_51"/>
                 <w:id w:val="-1686207047"/>
               </w:sdtPr>
-              <w:sdtEndPr/>
               <w:sdtContent>
                 <w:r>
                   <w:rPr>
@@ -9986,7 +8838,6 @@
                 <w:tag w:val="goog_rdk_52"/>
                 <w:id w:val="1966617797"/>
               </w:sdtPr>
-              <w:sdtEndPr/>
               <w:sdtContent>
                 <w:r>
                   <w:rPr>
@@ -10021,7 +8872,6 @@
                 <w:tag w:val="goog_rdk_53"/>
                 <w:id w:val="-1146513238"/>
               </w:sdtPr>
-              <w:sdtEndPr/>
               <w:sdtContent>
                 <w:r>
                   <w:rPr>
@@ -10086,7 +8936,6 @@
                 <w:tag w:val="goog_rdk_54"/>
                 <w:id w:val="268134107"/>
               </w:sdtPr>
-              <w:sdtEndPr/>
               <w:sdtContent>
                 <w:r>
                   <w:rPr>
@@ -10121,7 +8970,6 @@
                 <w:tag w:val="goog_rdk_54"/>
                 <w:id w:val="-294754054"/>
               </w:sdtPr>
-              <w:sdtEndPr/>
               <w:sdtContent>
                 <w:r>
                   <w:rPr>
@@ -10143,11 +8991,19 @@
               </w:rPr>
               <w:t>.</w:t>
             </w:r>
-            <w:r>
-              <w:rPr>
-                <w:rFonts w:ascii="Arial" w:eastAsia="Arial" w:hAnsi="Arial" w:cs="Arial"/>
-              </w:rPr>
-              <w:t xml:space="preserve">json, </w:t>
+            <w:proofErr w:type="spellStart"/>
+            <w:r>
+              <w:rPr>
+                <w:rFonts w:ascii="Arial" w:eastAsia="Arial" w:hAnsi="Arial" w:cs="Arial"/>
+              </w:rPr>
+              <w:t>json</w:t>
+            </w:r>
+            <w:proofErr w:type="spellEnd"/>
+            <w:r>
+              <w:rPr>
+                <w:rFonts w:ascii="Arial" w:eastAsia="Arial" w:hAnsi="Arial" w:cs="Arial"/>
+              </w:rPr>
+              <w:t xml:space="preserve">, </w:t>
             </w:r>
             <w:r>
               <w:rPr>
@@ -10155,11 +9011,19 @@
               </w:rPr>
               <w:t>.</w:t>
             </w:r>
-            <w:r>
-              <w:rPr>
-                <w:rFonts w:ascii="Arial" w:eastAsia="Arial" w:hAnsi="Arial" w:cs="Arial"/>
-              </w:rPr>
-              <w:t>xls file.</w:t>
+            <w:proofErr w:type="spellStart"/>
+            <w:r>
+              <w:rPr>
+                <w:rFonts w:ascii="Arial" w:eastAsia="Arial" w:hAnsi="Arial" w:cs="Arial"/>
+              </w:rPr>
+              <w:t>xls</w:t>
+            </w:r>
+            <w:proofErr w:type="spellEnd"/>
+            <w:r>
+              <w:rPr>
+                <w:rFonts w:ascii="Arial" w:eastAsia="Arial" w:hAnsi="Arial" w:cs="Arial"/>
+              </w:rPr>
+              <w:t xml:space="preserve"> file.</w:t>
             </w:r>
           </w:p>
           <w:p>
@@ -10196,7 +9060,6 @@
                 <w:rFonts w:ascii="Arial" w:eastAsia="Arial" w:hAnsi="Arial" w:cs="Arial"/>
                 <w:b/>
               </w:rPr>
-              <w:lastRenderedPageBreak/>
               <w:t xml:space="preserve">Comprehensively tested and </w:t>
             </w:r>
             <w:r>
@@ -10232,7 +9095,6 @@
                 <w:tag w:val="goog_rdk_55"/>
                 <w:id w:val="1207994560"/>
               </w:sdtPr>
-              <w:sdtEndPr/>
               <w:sdtContent>
                 <w:r>
                   <w:rPr>
@@ -10267,7 +9129,6 @@
                 <w:tag w:val="goog_rdk_56"/>
                 <w:id w:val="-1876234080"/>
               </w:sdtPr>
-              <w:sdtEndPr/>
               <w:sdtContent>
                 <w:r>
                   <w:rPr>
@@ -10339,7 +9200,6 @@
                 <w:tag w:val="goog_rdk_57"/>
                 <w:id w:val="-1793664026"/>
               </w:sdtPr>
-              <w:sdtEndPr/>
               <w:sdtContent>
                 <w:r>
                   <w:rPr>
@@ -10374,7 +9234,6 @@
                 <w:tag w:val="goog_rdk_58"/>
                 <w:id w:val="1822996420"/>
               </w:sdtPr>
-              <w:sdtEndPr/>
               <w:sdtContent>
                 <w:r>
                   <w:rPr>
@@ -10409,7 +9268,6 @@
                 <w:tag w:val="goog_rdk_59"/>
                 <w:id w:val="1134752320"/>
               </w:sdtPr>
-              <w:sdtEndPr/>
               <w:sdtContent>
                 <w:r>
                   <w:rPr>
@@ -10444,7 +9302,6 @@
                 <w:tag w:val="goog_rdk_60"/>
                 <w:id w:val="-231551350"/>
               </w:sdtPr>
-              <w:sdtEndPr/>
               <w:sdtContent>
                 <w:r>
                   <w:rPr>
@@ -10474,7 +9331,6 @@
                 <w:tag w:val="goog_rdk_61"/>
                 <w:id w:val="-262846688"/>
               </w:sdtPr>
-              <w:sdtEndPr/>
               <w:sdtContent>
                 <w:r>
                   <w:rPr>
@@ -10721,6 +9577,7 @@
           <w:b/>
           <w:i/>
         </w:rPr>
+        <w:lastRenderedPageBreak/>
         <w:t>Final grades will be decided using professional judgment based on a holistic examination of the evidence provided against the criteria in the Achievement Standard</w:t>
       </w:r>
       <w:bookmarkEnd w:id="2"/>
@@ -10819,7 +9676,6 @@
         <w:docPartUnique/>
       </w:docPartObj>
     </w:sdtPr>
-    <w:sdtEndPr/>
     <w:sdtContent>
       <w:sdt>
         <w:sdtPr>
@@ -10829,7 +9685,6 @@
             <w:docPartUnique/>
           </w:docPartObj>
         </w:sdtPr>
-        <w:sdtEndPr/>
         <w:sdtContent>
           <w:p>
             <w:pPr>

</xml_diff>